<commit_message>
Update version to 0.8.0 for docs.
</commit_message>
<xml_diff>
--- a/docs/jingtum-lib-csharp_使用说明.docx
+++ b/docs/jingtum-lib-csharp_使用说明.docx
@@ -36,7 +36,13 @@
         <w:rPr>
           <w:rFonts w:hint="eastAsia"/>
         </w:rPr>
-        <w:t>V1.0</w:t>
+        <w:t>V</w:t>
+      </w:r>
+      <w:r>
+        <w:rPr>
+          <w:rFonts w:hint="eastAsia"/>
+        </w:rPr>
+        <w:t>0.8.0</w:t>
       </w:r>
     </w:p>
     <w:p>
@@ -177,7 +183,7 @@
               <w:rPr>
                 <w:rFonts w:hint="eastAsia"/>
               </w:rPr>
-              <w:t>1.0.0</w:t>
+              <w:t>0.8.0</w:t>
             </w:r>
           </w:p>
         </w:tc>
@@ -3857,6 +3863,9 @@
       </w:r>
     </w:p>
     <w:p>
+      <w:pPr>
+        <w:ind w:left="420" w:firstLine="420"/>
+      </w:pPr>
       <w:r>
         <w:t>Console.Write(result.Exception.Message);</w:t>
       </w:r>
@@ -3911,6 +3920,9 @@
       </w:r>
     </w:p>
     <w:p>
+      <w:pPr>
+        <w:ind w:left="420" w:firstLine="420"/>
+      </w:pPr>
       <w:r>
         <w:t>req.Submit(reqResult =&gt;</w:t>
       </w:r>
@@ -3921,13 +3933,11 @@
       </w:r>
     </w:p>
     <w:p>
+      <w:pPr>
+        <w:ind w:left="840" w:firstLine="420"/>
+      </w:pPr>
       <w:r>
         <w:t>AccountRelationsResponse info = reqResult.Result;</w:t>
-      </w:r>
-    </w:p>
-    <w:p>
-      <w:r>
-        <w:t xml:space="preserve">            //账号关系信息在info变量中</w:t>
       </w:r>
     </w:p>
     <w:p>
@@ -4163,12 +4173,12 @@
     </w:p>
     <w:p>
       <w:r>
+        <w:t xml:space="preserve">    else</w:t>
+      </w:r>
+    </w:p>
+    <w:p>
+      <w:r>
         <w:lastRenderedPageBreak/>
-        <w:t xml:space="preserve">    else</w:t>
-      </w:r>
-    </w:p>
-    <w:p>
-      <w:r>
         <w:t xml:space="preserve">    {</w:t>
       </w:r>
     </w:p>
@@ -8579,11 +8589,6 @@
       </w:r>
     </w:p>
     <w:p>
-      <w:pPr>
-        <w:rPr>
-          <w:rFonts w:hint="eastAsia"/>
-        </w:rPr>
-      </w:pPr>
       <w:r>
         <w:t xml:space="preserve">            var info = txResult.Result; </w:t>
       </w:r>
@@ -9156,11 +9161,6 @@
       </w:r>
     </w:p>
     <w:p>
-      <w:pPr>
-        <w:rPr>
-          <w:rFonts w:hint="eastAsia"/>
-        </w:rPr>
-      </w:pPr>
       <w:r>
         <w:tab/>
       </w:r>
@@ -20139,7 +20139,7 @@
   <a:extraClrSchemeLst/>
   <a:extLst>
     <a:ext uri="{05A4C25C-085E-4340-85A3-A5531E510DB2}">
-      <thm15:themeFamily xmlns="" xmlns:thm15="http://schemas.microsoft.com/office/thememl/2012/main" name="Office Theme" id="{62F939B6-93AF-4DB8-9C6B-D6C7DFDC589F}" vid="{4A3C46E8-61CC-4603-A589-7422A47A8E4A}"/>
+      <thm15:themeFamily xmlns:thm15="http://schemas.microsoft.com/office/thememl/2012/main" xmlns="" name="Office Theme" id="{62F939B6-93AF-4DB8-9C6B-D6C7DFDC589F}" vid="{4A3C46E8-61CC-4603-A589-7422A47A8E4A}"/>
     </a:ext>
   </a:extLst>
 </a:theme>

</xml_diff>